<commit_message>
V 1.2 first release
added waveform support including required sub-vis
added example for data downloads
updated documentation
enhanced examples
</commit_message>
<xml_diff>
--- a/help files/daq.io Quick Reference Guide 2016.docx
+++ b/help files/daq.io Quick Reference Guide 2016.docx
@@ -10,7 +10,7 @@
       <w:r>
         <w:br/>
       </w:r>
-      <w:bookmarkStart w:id="0" w:name="_Toc443295075"/>
+      <w:bookmarkStart w:id="0" w:name="_Toc445453131"/>
       <w:r>
         <w:t>daq.io API Toolki</w:t>
       </w:r>
@@ -359,8 +359,6 @@
         <w:t>Index</w:t>
       </w:r>
     </w:p>
-    <w:bookmarkStart w:id="1" w:name="_GoBack"/>
-    <w:bookmarkEnd w:id="1"/>
     <w:p>
       <w:pPr>
         <w:pStyle w:val="TOC1"/>
@@ -407,7 +405,7 @@
         <w:rPr>
           <w:noProof/>
         </w:rPr>
-        <w:instrText xml:space="preserve"> PAGEREF _Toc443295075 \h </w:instrText>
+        <w:instrText xml:space="preserve"> PAGEREF _Toc445453131 \h </w:instrText>
       </w:r>
       <w:r>
         <w:rPr>
@@ -470,7 +468,7 @@
         <w:rPr>
           <w:noProof/>
         </w:rPr>
-        <w:instrText xml:space="preserve"> PAGEREF _Toc443295076 \h </w:instrText>
+        <w:instrText xml:space="preserve"> PAGEREF _Toc445453132 \h </w:instrText>
       </w:r>
       <w:r>
         <w:rPr>
@@ -532,7 +530,7 @@
         <w:rPr>
           <w:noProof/>
         </w:rPr>
-        <w:instrText xml:space="preserve"> PAGEREF _Toc443295077 \h </w:instrText>
+        <w:instrText xml:space="preserve"> PAGEREF _Toc445453133 \h </w:instrText>
       </w:r>
       <w:r>
         <w:rPr>
@@ -594,7 +592,7 @@
         <w:rPr>
           <w:noProof/>
         </w:rPr>
-        <w:instrText xml:space="preserve"> PAGEREF _Toc443295078 \h </w:instrText>
+        <w:instrText xml:space="preserve"> PAGEREF _Toc445453134 \h </w:instrText>
       </w:r>
       <w:r>
         <w:rPr>
@@ -656,7 +654,7 @@
         <w:rPr>
           <w:noProof/>
         </w:rPr>
-        <w:instrText xml:space="preserve"> PAGEREF _Toc443295079 \h </w:instrText>
+        <w:instrText xml:space="preserve"> PAGEREF _Toc445453135 \h </w:instrText>
       </w:r>
       <w:r>
         <w:rPr>
@@ -718,7 +716,7 @@
         <w:rPr>
           <w:noProof/>
         </w:rPr>
-        <w:instrText xml:space="preserve"> PAGEREF _Toc443295080 \h </w:instrText>
+        <w:instrText xml:space="preserve"> PAGEREF _Toc445453136 \h </w:instrText>
       </w:r>
       <w:r>
         <w:rPr>
@@ -781,7 +779,7 @@
         <w:rPr>
           <w:noProof/>
         </w:rPr>
-        <w:instrText xml:space="preserve"> PAGEREF _Toc443295081 \h </w:instrText>
+        <w:instrText xml:space="preserve"> PAGEREF _Toc445453137 \h </w:instrText>
       </w:r>
       <w:r>
         <w:rPr>
@@ -843,7 +841,7 @@
         <w:rPr>
           <w:noProof/>
         </w:rPr>
-        <w:instrText xml:space="preserve"> PAGEREF _Toc443295082 \h </w:instrText>
+        <w:instrText xml:space="preserve"> PAGEREF _Toc445453138 \h </w:instrText>
       </w:r>
       <w:r>
         <w:rPr>
@@ -905,7 +903,7 @@
         <w:rPr>
           <w:noProof/>
         </w:rPr>
-        <w:instrText xml:space="preserve"> PAGEREF _Toc443295083 \h </w:instrText>
+        <w:instrText xml:space="preserve"> PAGEREF _Toc445453139 \h </w:instrText>
       </w:r>
       <w:r>
         <w:rPr>
@@ -967,7 +965,7 @@
         <w:rPr>
           <w:noProof/>
         </w:rPr>
-        <w:instrText xml:space="preserve"> PAGEREF _Toc443295084 \h </w:instrText>
+        <w:instrText xml:space="preserve"> PAGEREF _Toc445453140 \h </w:instrText>
       </w:r>
       <w:r>
         <w:rPr>
@@ -1029,7 +1027,7 @@
         <w:rPr>
           <w:noProof/>
         </w:rPr>
-        <w:instrText xml:space="preserve"> PAGEREF _Toc443295085 \h </w:instrText>
+        <w:instrText xml:space="preserve"> PAGEREF _Toc445453141 \h </w:instrText>
       </w:r>
       <w:r>
         <w:rPr>
@@ -1091,7 +1089,7 @@
         <w:rPr>
           <w:noProof/>
         </w:rPr>
-        <w:instrText xml:space="preserve"> PAGEREF _Toc443295086 \h </w:instrText>
+        <w:instrText xml:space="preserve"> PAGEREF _Toc445453142 \h </w:instrText>
       </w:r>
       <w:r>
         <w:rPr>
@@ -1154,7 +1152,7 @@
         <w:rPr>
           <w:noProof/>
         </w:rPr>
-        <w:instrText xml:space="preserve"> PAGEREF _Toc443295087 \h </w:instrText>
+        <w:instrText xml:space="preserve"> PAGEREF _Toc445453143 \h </w:instrText>
       </w:r>
       <w:r>
         <w:rPr>
@@ -1216,7 +1214,7 @@
         <w:rPr>
           <w:noProof/>
         </w:rPr>
-        <w:instrText xml:space="preserve"> PAGEREF _Toc443295088 \h </w:instrText>
+        <w:instrText xml:space="preserve"> PAGEREF _Toc445453144 \h </w:instrText>
       </w:r>
       <w:r>
         <w:rPr>
@@ -1260,6 +1258,68 @@
         <w:rPr>
           <w:noProof/>
         </w:rPr>
+        <w:t>Read back your measurement data in LabVIEW</w:t>
+      </w:r>
+      <w:r>
+        <w:rPr>
+          <w:noProof/>
+        </w:rPr>
+        <w:tab/>
+      </w:r>
+      <w:r>
+        <w:rPr>
+          <w:noProof/>
+        </w:rPr>
+        <w:fldChar w:fldCharType="begin"/>
+      </w:r>
+      <w:r>
+        <w:rPr>
+          <w:noProof/>
+        </w:rPr>
+        <w:instrText xml:space="preserve"> PAGEREF _Toc445453145 \h </w:instrText>
+      </w:r>
+      <w:r>
+        <w:rPr>
+          <w:noProof/>
+        </w:rPr>
+      </w:r>
+      <w:r>
+        <w:rPr>
+          <w:noProof/>
+        </w:rPr>
+        <w:fldChar w:fldCharType="separate"/>
+      </w:r>
+      <w:r>
+        <w:rPr>
+          <w:noProof/>
+        </w:rPr>
+        <w:t>10</w:t>
+      </w:r>
+      <w:r>
+        <w:rPr>
+          <w:noProof/>
+        </w:rPr>
+        <w:fldChar w:fldCharType="end"/>
+      </w:r>
+    </w:p>
+    <w:p>
+      <w:pPr>
+        <w:pStyle w:val="TOC2"/>
+        <w:tabs>
+          <w:tab w:val="right" w:leader="dot" w:pos="9350"/>
+        </w:tabs>
+        <w:rPr>
+          <w:rFonts w:asciiTheme="minorHAnsi" w:eastAsiaTheme="minorEastAsia" w:hAnsiTheme="minorHAnsi"/>
+          <w:smallCaps w:val="0"/>
+          <w:noProof/>
+          <w:sz w:val="24"/>
+          <w:szCs w:val="24"/>
+        </w:rPr>
+      </w:pPr>
+      <w:r>
+        <w:rPr>
+          <w:noProof/>
+        </w:rPr>
         <w:t>Interfaces to third-party tools and platforms</w:t>
       </w:r>
       <w:r>
@@ -1278,7 +1338,7 @@
         <w:rPr>
           <w:noProof/>
         </w:rPr>
-        <w:instrText xml:space="preserve"> PAGEREF _Toc443295089 \h </w:instrText>
+        <w:instrText xml:space="preserve"> PAGEREF _Toc445453146 \h </w:instrText>
       </w:r>
       <w:r>
         <w:rPr>
@@ -1295,7 +1355,7 @@
         <w:rPr>
           <w:noProof/>
         </w:rPr>
-        <w:t>10</w:t>
+        <w:t>11</w:t>
       </w:r>
       <w:r>
         <w:rPr>
@@ -1354,7 +1414,7 @@
         <w:rPr>
           <w:noProof/>
         </w:rPr>
-        <w:instrText xml:space="preserve"> PAGEREF _Toc443295090 \h </w:instrText>
+        <w:instrText xml:space="preserve"> PAGEREF _Toc445453147 \h </w:instrText>
       </w:r>
       <w:r>
         <w:rPr>
@@ -1371,7 +1431,7 @@
         <w:rPr>
           <w:noProof/>
         </w:rPr>
-        <w:t>11</w:t>
+        <w:t>12</w:t>
       </w:r>
       <w:r>
         <w:rPr>
@@ -1416,7 +1476,7 @@
         <w:rPr>
           <w:noProof/>
         </w:rPr>
-        <w:instrText xml:space="preserve"> PAGEREF _Toc443295091 \h </w:instrText>
+        <w:instrText xml:space="preserve"> PAGEREF _Toc445453148 \h </w:instrText>
       </w:r>
       <w:r>
         <w:rPr>
@@ -1433,7 +1493,7 @@
         <w:rPr>
           <w:noProof/>
         </w:rPr>
-        <w:t>11</w:t>
+        <w:t>12</w:t>
       </w:r>
       <w:r>
         <w:rPr>
@@ -1478,7 +1538,7 @@
         <w:rPr>
           <w:noProof/>
         </w:rPr>
-        <w:instrText xml:space="preserve"> PAGEREF _Toc443295092 \h </w:instrText>
+        <w:instrText xml:space="preserve"> PAGEREF _Toc445453149 \h </w:instrText>
       </w:r>
       <w:r>
         <w:rPr>
@@ -1495,7 +1555,7 @@
         <w:rPr>
           <w:noProof/>
         </w:rPr>
-        <w:t>11</w:t>
+        <w:t>12</w:t>
       </w:r>
       <w:r>
         <w:rPr>
@@ -1540,7 +1600,7 @@
         <w:rPr>
           <w:noProof/>
         </w:rPr>
-        <w:instrText xml:space="preserve"> PAGEREF _Toc443295093 \h </w:instrText>
+        <w:instrText xml:space="preserve"> PAGEREF _Toc445453150 \h </w:instrText>
       </w:r>
       <w:r>
         <w:rPr>
@@ -1557,7 +1617,7 @@
         <w:rPr>
           <w:noProof/>
         </w:rPr>
-        <w:t>14</w:t>
+        <w:t>15</w:t>
       </w:r>
       <w:r>
         <w:rPr>
@@ -1586,7 +1646,7 @@
       <w:pPr>
         <w:pStyle w:val="Heading1"/>
       </w:pPr>
-      <w:bookmarkStart w:id="2" w:name="_Toc443295076"/>
+      <w:bookmarkStart w:id="1" w:name="_Toc445453132"/>
       <w:r>
         <w:lastRenderedPageBreak/>
         <w:t xml:space="preserve">The daq.io </w:t>
@@ -1597,7 +1657,7 @@
       <w:r>
         <w:t>latform</w:t>
       </w:r>
-      <w:bookmarkEnd w:id="2"/>
+      <w:bookmarkEnd w:id="1"/>
     </w:p>
     <w:p/>
     <w:p>
@@ -1658,14 +1718,27 @@
       <w:r>
         <w:t xml:space="preserve">Figure </w:t>
       </w:r>
-      <w:fldSimple w:instr=" SEQ Figure \* ARABIC ">
-        <w:r>
-          <w:rPr>
-            <w:noProof/>
-          </w:rPr>
-          <w:t>1</w:t>
-        </w:r>
-      </w:fldSimple>
+      <w:r>
+        <w:fldChar w:fldCharType="begin"/>
+      </w:r>
+      <w:r>
+        <w:instrText xml:space="preserve"> SEQ Figure \* ARABIC </w:instrText>
+      </w:r>
+      <w:r>
+        <w:fldChar w:fldCharType="separate"/>
+      </w:r>
+      <w:r>
+        <w:rPr>
+          <w:noProof/>
+        </w:rPr>
+        <w:t>1</w:t>
+      </w:r>
+      <w:r>
+        <w:rPr>
+          <w:noProof/>
+        </w:rPr>
+        <w:fldChar w:fldCharType="end"/>
+      </w:r>
       <w:r>
         <w:t>: Basic architecture of the daq.io platform</w:t>
       </w:r>
@@ -1676,11 +1749,11 @@
       <w:pPr>
         <w:pStyle w:val="Heading2"/>
       </w:pPr>
-      <w:bookmarkStart w:id="3" w:name="_Toc443295077"/>
+      <w:bookmarkStart w:id="2" w:name="_Toc445453133"/>
       <w:r>
         <w:t>The daq.io Services</w:t>
       </w:r>
-      <w:bookmarkEnd w:id="3"/>
+      <w:bookmarkEnd w:id="2"/>
     </w:p>
     <w:p/>
     <w:p>
@@ -1735,14 +1808,27 @@
       <w:r>
         <w:t xml:space="preserve">Figure </w:t>
       </w:r>
-      <w:fldSimple w:instr=" SEQ Figure \* ARABIC ">
-        <w:r>
-          <w:rPr>
-            <w:noProof/>
-          </w:rPr>
-          <w:t>2</w:t>
-        </w:r>
-      </w:fldSimple>
+      <w:r>
+        <w:fldChar w:fldCharType="begin"/>
+      </w:r>
+      <w:r>
+        <w:instrText xml:space="preserve"> SEQ Figure \* ARABIC </w:instrText>
+      </w:r>
+      <w:r>
+        <w:fldChar w:fldCharType="separate"/>
+      </w:r>
+      <w:r>
+        <w:rPr>
+          <w:noProof/>
+        </w:rPr>
+        <w:t>2</w:t>
+      </w:r>
+      <w:r>
+        <w:rPr>
+          <w:noProof/>
+        </w:rPr>
+        <w:fldChar w:fldCharType="end"/>
+      </w:r>
       <w:r>
         <w:t>: Two different service option: SaaS vs. Private Cloud</w:t>
       </w:r>
@@ -1758,32 +1844,32 @@
       <w:pPr>
         <w:pStyle w:val="Heading2"/>
       </w:pPr>
-      <w:bookmarkStart w:id="4" w:name="_Toc443295078"/>
+      <w:bookmarkStart w:id="3" w:name="_Toc445453134"/>
       <w:r>
         <w:t>Free account</w:t>
       </w:r>
+      <w:bookmarkEnd w:id="3"/>
+    </w:p>
+    <w:p/>
+    <w:p>
+      <w:r>
+        <w:t>In order to try out daq.io and visualize small amounts of data (50 MB max), daq.io provides a free instant account. Older data will be truncated once the maximum data threshold is reached.</w:t>
+      </w:r>
+    </w:p>
+    <w:p>
+      <w:r>
+        <w:br w:type="page"/>
+      </w:r>
+    </w:p>
+    <w:p>
+      <w:pPr>
+        <w:pStyle w:val="Heading2"/>
+      </w:pPr>
+      <w:bookmarkStart w:id="4" w:name="_Toc445453135"/>
+      <w:r>
+        <w:t>The daq.io Data Structure</w:t>
+      </w:r>
       <w:bookmarkEnd w:id="4"/>
-    </w:p>
-    <w:p/>
-    <w:p>
-      <w:r>
-        <w:t>In order to try out daq.io and visualize small amounts of data (50 MB max), daq.io provides a free instant account. Older data will be truncated once the maximum data threshold is reached.</w:t>
-      </w:r>
-    </w:p>
-    <w:p>
-      <w:r>
-        <w:br w:type="page"/>
-      </w:r>
-    </w:p>
-    <w:p>
-      <w:pPr>
-        <w:pStyle w:val="Heading2"/>
-      </w:pPr>
-      <w:bookmarkStart w:id="5" w:name="_Toc443295079"/>
-      <w:r>
-        <w:t>The daq.io Data Structure</w:t>
-      </w:r>
-      <w:bookmarkEnd w:id="5"/>
     </w:p>
     <w:p/>
     <w:p>
@@ -1838,14 +1924,27 @@
       <w:r>
         <w:t xml:space="preserve">Figure </w:t>
       </w:r>
-      <w:fldSimple w:instr=" SEQ Figure \* ARABIC ">
-        <w:r>
-          <w:rPr>
-            <w:noProof/>
-          </w:rPr>
-          <w:t>3</w:t>
-        </w:r>
-      </w:fldSimple>
+      <w:r>
+        <w:fldChar w:fldCharType="begin"/>
+      </w:r>
+      <w:r>
+        <w:instrText xml:space="preserve"> SEQ Figure \* ARABIC </w:instrText>
+      </w:r>
+      <w:r>
+        <w:fldChar w:fldCharType="separate"/>
+      </w:r>
+      <w:r>
+        <w:rPr>
+          <w:noProof/>
+        </w:rPr>
+        <w:t>3</w:t>
+      </w:r>
+      <w:r>
+        <w:rPr>
+          <w:noProof/>
+        </w:rPr>
+        <w:fldChar w:fldCharType="end"/>
+      </w:r>
       <w:r>
         <w:t>: Elements of the daq.io online platform</w:t>
       </w:r>
@@ -1880,11 +1979,11 @@
       <w:pPr>
         <w:pStyle w:val="Heading2"/>
       </w:pPr>
-      <w:bookmarkStart w:id="6" w:name="_Toc443295080"/>
+      <w:bookmarkStart w:id="5" w:name="_Toc445453136"/>
       <w:r>
         <w:t>Warning</w:t>
       </w:r>
-      <w:bookmarkEnd w:id="6"/>
+      <w:bookmarkEnd w:id="5"/>
     </w:p>
     <w:p/>
     <w:p>
@@ -2127,22 +2226,22 @@
       <w:pPr>
         <w:pStyle w:val="Heading1"/>
       </w:pPr>
-      <w:bookmarkStart w:id="7" w:name="_Toc443295081"/>
+      <w:bookmarkStart w:id="6" w:name="_Toc445453137"/>
       <w:r>
         <w:t>How to access daq.io</w:t>
       </w:r>
+      <w:bookmarkEnd w:id="6"/>
+    </w:p>
+    <w:p/>
+    <w:p>
+      <w:pPr>
+        <w:pStyle w:val="Heading2"/>
+      </w:pPr>
+      <w:bookmarkStart w:id="7" w:name="_Toc445453138"/>
+      <w:r>
+        <w:t>Getting started</w:t>
+      </w:r>
       <w:bookmarkEnd w:id="7"/>
-    </w:p>
-    <w:p/>
-    <w:p>
-      <w:pPr>
-        <w:pStyle w:val="Heading2"/>
-      </w:pPr>
-      <w:bookmarkStart w:id="8" w:name="_Toc443295082"/>
-      <w:r>
-        <w:t>Getting started</w:t>
-      </w:r>
-      <w:bookmarkEnd w:id="8"/>
     </w:p>
     <w:p>
       <w:r>
@@ -2270,14 +2369,27 @@
       <w:r>
         <w:t xml:space="preserve">Figure </w:t>
       </w:r>
-      <w:fldSimple w:instr=" SEQ Figure \* ARABIC ">
-        <w:r>
-          <w:rPr>
-            <w:noProof/>
-          </w:rPr>
-          <w:t>4</w:t>
-        </w:r>
-      </w:fldSimple>
+      <w:r>
+        <w:fldChar w:fldCharType="begin"/>
+      </w:r>
+      <w:r>
+        <w:instrText xml:space="preserve"> SEQ Figure \* ARABIC </w:instrText>
+      </w:r>
+      <w:r>
+        <w:fldChar w:fldCharType="separate"/>
+      </w:r>
+      <w:r>
+        <w:rPr>
+          <w:noProof/>
+        </w:rPr>
+        <w:t>4</w:t>
+      </w:r>
+      <w:r>
+        <w:rPr>
+          <w:noProof/>
+        </w:rPr>
+        <w:fldChar w:fldCharType="end"/>
+      </w:r>
       <w:r>
         <w:t xml:space="preserve">: </w:t>
       </w:r>
@@ -2321,14 +2433,14 @@
       <w:pPr>
         <w:pStyle w:val="Heading2"/>
       </w:pPr>
-      <w:bookmarkStart w:id="9" w:name="_Toc443295083"/>
+      <w:bookmarkStart w:id="8" w:name="_Toc445453139"/>
       <w:r>
         <w:t>d</w:t>
       </w:r>
       <w:r>
         <w:t>aq.io welcome screen – Device Management</w:t>
       </w:r>
-      <w:bookmarkEnd w:id="9"/>
+      <w:bookmarkEnd w:id="8"/>
     </w:p>
     <w:p/>
     <w:p>
@@ -2409,14 +2521,27 @@
       <w:r>
         <w:t xml:space="preserve">Figure </w:t>
       </w:r>
-      <w:fldSimple w:instr=" SEQ Figure \* ARABIC ">
-        <w:r>
-          <w:rPr>
-            <w:noProof/>
-          </w:rPr>
-          <w:t>5</w:t>
-        </w:r>
-      </w:fldSimple>
+      <w:r>
+        <w:fldChar w:fldCharType="begin"/>
+      </w:r>
+      <w:r>
+        <w:instrText xml:space="preserve"> SEQ Figure \* ARABIC </w:instrText>
+      </w:r>
+      <w:r>
+        <w:fldChar w:fldCharType="separate"/>
+      </w:r>
+      <w:r>
+        <w:rPr>
+          <w:noProof/>
+        </w:rPr>
+        <w:t>5</w:t>
+      </w:r>
+      <w:r>
+        <w:rPr>
+          <w:noProof/>
+        </w:rPr>
+        <w:fldChar w:fldCharType="end"/>
+      </w:r>
       <w:r>
         <w:t>: Device overview in Device Gallery</w:t>
       </w:r>
@@ -2490,14 +2615,27 @@
       <w:r>
         <w:t xml:space="preserve">Figure </w:t>
       </w:r>
-      <w:fldSimple w:instr=" SEQ Figure \* ARABIC ">
-        <w:r>
-          <w:rPr>
-            <w:noProof/>
-          </w:rPr>
-          <w:t>6</w:t>
-        </w:r>
-      </w:fldSimple>
+      <w:r>
+        <w:fldChar w:fldCharType="begin"/>
+      </w:r>
+      <w:r>
+        <w:instrText xml:space="preserve"> SEQ Figure \* ARABIC </w:instrText>
+      </w:r>
+      <w:r>
+        <w:fldChar w:fldCharType="separate"/>
+      </w:r>
+      <w:r>
+        <w:rPr>
+          <w:noProof/>
+        </w:rPr>
+        <w:t>6</w:t>
+      </w:r>
+      <w:r>
+        <w:rPr>
+          <w:noProof/>
+        </w:rPr>
+        <w:fldChar w:fldCharType="end"/>
+      </w:r>
       <w:r>
         <w:t>: Device overview in Map mode</w:t>
       </w:r>
@@ -2571,14 +2709,27 @@
       <w:r>
         <w:t xml:space="preserve">Figure </w:t>
       </w:r>
-      <w:fldSimple w:instr=" SEQ Figure \* ARABIC ">
-        <w:r>
-          <w:rPr>
-            <w:noProof/>
-          </w:rPr>
-          <w:t>7</w:t>
-        </w:r>
-      </w:fldSimple>
+      <w:r>
+        <w:fldChar w:fldCharType="begin"/>
+      </w:r>
+      <w:r>
+        <w:instrText xml:space="preserve"> SEQ Figure \* ARABIC </w:instrText>
+      </w:r>
+      <w:r>
+        <w:fldChar w:fldCharType="separate"/>
+      </w:r>
+      <w:r>
+        <w:rPr>
+          <w:noProof/>
+        </w:rPr>
+        <w:t>7</w:t>
+      </w:r>
+      <w:r>
+        <w:rPr>
+          <w:noProof/>
+        </w:rPr>
+        <w:fldChar w:fldCharType="end"/>
+      </w:r>
       <w:r>
         <w:t>: Device overview in Table mode</w:t>
       </w:r>
@@ -2657,14 +2808,27 @@
       <w:r>
         <w:t xml:space="preserve">Figure </w:t>
       </w:r>
-      <w:fldSimple w:instr=" SEQ Figure \* ARABIC ">
-        <w:r>
-          <w:rPr>
-            <w:noProof/>
-          </w:rPr>
-          <w:t>8</w:t>
-        </w:r>
-      </w:fldSimple>
+      <w:r>
+        <w:fldChar w:fldCharType="begin"/>
+      </w:r>
+      <w:r>
+        <w:instrText xml:space="preserve"> SEQ Figure \* ARABIC </w:instrText>
+      </w:r>
+      <w:r>
+        <w:fldChar w:fldCharType="separate"/>
+      </w:r>
+      <w:r>
+        <w:rPr>
+          <w:noProof/>
+        </w:rPr>
+        <w:t>8</w:t>
+      </w:r>
+      <w:r>
+        <w:rPr>
+          <w:noProof/>
+        </w:rPr>
+        <w:fldChar w:fldCharType="end"/>
+      </w:r>
       <w:r>
         <w:t>: Device shortcuts</w:t>
       </w:r>
@@ -2692,11 +2856,11 @@
       <w:pPr>
         <w:pStyle w:val="Heading2"/>
       </w:pPr>
-      <w:bookmarkStart w:id="10" w:name="_Toc443295084"/>
+      <w:bookmarkStart w:id="9" w:name="_Toc445453140"/>
       <w:r>
         <w:t>The Dashboard</w:t>
       </w:r>
-      <w:bookmarkEnd w:id="10"/>
+      <w:bookmarkEnd w:id="9"/>
     </w:p>
     <w:p/>
     <w:p>
@@ -2768,14 +2932,27 @@
       <w:r>
         <w:t xml:space="preserve">Figure </w:t>
       </w:r>
-      <w:fldSimple w:instr=" SEQ Figure \* ARABIC ">
-        <w:r>
-          <w:rPr>
-            <w:noProof/>
-          </w:rPr>
-          <w:t>9</w:t>
-        </w:r>
-      </w:fldSimple>
+      <w:r>
+        <w:fldChar w:fldCharType="begin"/>
+      </w:r>
+      <w:r>
+        <w:instrText xml:space="preserve"> SEQ Figure \* ARABIC </w:instrText>
+      </w:r>
+      <w:r>
+        <w:fldChar w:fldCharType="separate"/>
+      </w:r>
+      <w:r>
+        <w:rPr>
+          <w:noProof/>
+        </w:rPr>
+        <w:t>9</w:t>
+      </w:r>
+      <w:r>
+        <w:rPr>
+          <w:noProof/>
+        </w:rPr>
+        <w:fldChar w:fldCharType="end"/>
+      </w:r>
       <w:r>
         <w:t>: Example of a live dashboard</w:t>
       </w:r>
@@ -2855,14 +3032,30 @@
       <w:r>
         <w:t xml:space="preserve">Figure </w:t>
       </w:r>
-      <w:fldSimple w:instr=" SEQ Figure \* ARABIC ">
-        <w:r>
-          <w:rPr>
-            <w:noProof/>
-          </w:rPr>
-          <w:t>10</w:t>
-        </w:r>
-      </w:fldSimple>
+      <w:r>
+        <w:fldChar w:fldCharType="begin"/>
+      </w:r>
+      <w:r>
+        <w:instrText xml:space="preserve"> SEQ Figur</w:instrText>
+      </w:r>
+      <w:r>
+        <w:instrText xml:space="preserve">e \* ARABIC </w:instrText>
+      </w:r>
+      <w:r>
+        <w:fldChar w:fldCharType="separate"/>
+      </w:r>
+      <w:r>
+        <w:rPr>
+          <w:noProof/>
+        </w:rPr>
+        <w:t>10</w:t>
+      </w:r>
+      <w:r>
+        <w:rPr>
+          <w:noProof/>
+        </w:rPr>
+        <w:fldChar w:fldCharType="end"/>
+      </w:r>
       <w:r>
         <w:t>: Dashboard overview</w:t>
       </w:r>
@@ -2897,11 +3090,11 @@
       <w:pPr>
         <w:pStyle w:val="Heading2"/>
       </w:pPr>
-      <w:bookmarkStart w:id="11" w:name="_Toc443295085"/>
+      <w:bookmarkStart w:id="10" w:name="_Toc445453141"/>
       <w:r>
         <w:t>The Dashboard Editor</w:t>
       </w:r>
-      <w:bookmarkEnd w:id="11"/>
+      <w:bookmarkEnd w:id="10"/>
     </w:p>
     <w:p/>
     <w:p>
@@ -2976,14 +3169,27 @@
       <w:r>
         <w:t xml:space="preserve">Figure </w:t>
       </w:r>
-      <w:fldSimple w:instr=" SEQ Figure \* ARABIC ">
-        <w:r>
-          <w:rPr>
-            <w:noProof/>
-          </w:rPr>
-          <w:t>11</w:t>
-        </w:r>
-      </w:fldSimple>
+      <w:r>
+        <w:fldChar w:fldCharType="begin"/>
+      </w:r>
+      <w:r>
+        <w:instrText xml:space="preserve"> SEQ Figure \* ARABIC </w:instrText>
+      </w:r>
+      <w:r>
+        <w:fldChar w:fldCharType="separate"/>
+      </w:r>
+      <w:r>
+        <w:rPr>
+          <w:noProof/>
+        </w:rPr>
+        <w:t>11</w:t>
+      </w:r>
+      <w:r>
+        <w:rPr>
+          <w:noProof/>
+        </w:rPr>
+        <w:fldChar w:fldCharType="end"/>
+      </w:r>
       <w:r>
         <w:t>: The Dashboard editor</w:t>
       </w:r>
@@ -3056,14 +3262,27 @@
       <w:r>
         <w:t xml:space="preserve">Figure </w:t>
       </w:r>
-      <w:fldSimple w:instr=" SEQ Figure \* ARABIC ">
-        <w:r>
-          <w:rPr>
-            <w:noProof/>
-          </w:rPr>
-          <w:t>12</w:t>
-        </w:r>
-      </w:fldSimple>
+      <w:r>
+        <w:fldChar w:fldCharType="begin"/>
+      </w:r>
+      <w:r>
+        <w:instrText xml:space="preserve"> SEQ Figure \* ARABIC </w:instrText>
+      </w:r>
+      <w:r>
+        <w:fldChar w:fldCharType="separate"/>
+      </w:r>
+      <w:r>
+        <w:rPr>
+          <w:noProof/>
+        </w:rPr>
+        <w:t>12</w:t>
+      </w:r>
+      <w:r>
+        <w:rPr>
+          <w:noProof/>
+        </w:rPr>
+        <w:fldChar w:fldCharType="end"/>
+      </w:r>
       <w:r>
         <w:t>: Gadget menu, gadget themes and styles</w:t>
       </w:r>
@@ -3095,11 +3314,11 @@
       <w:pPr>
         <w:pStyle w:val="Heading2"/>
       </w:pPr>
-      <w:bookmarkStart w:id="12" w:name="_Toc443295086"/>
+      <w:bookmarkStart w:id="11" w:name="_Toc445453142"/>
       <w:r>
         <w:t>Analyze existing data – The Data Viewer</w:t>
       </w:r>
-      <w:bookmarkEnd w:id="12"/>
+      <w:bookmarkEnd w:id="11"/>
     </w:p>
     <w:p/>
     <w:p>
@@ -3160,14 +3379,27 @@
       <w:r>
         <w:t xml:space="preserve">Figure </w:t>
       </w:r>
-      <w:fldSimple w:instr=" SEQ Figure \* ARABIC ">
-        <w:r>
-          <w:rPr>
-            <w:noProof/>
-          </w:rPr>
-          <w:t>13</w:t>
-        </w:r>
-      </w:fldSimple>
+      <w:r>
+        <w:fldChar w:fldCharType="begin"/>
+      </w:r>
+      <w:r>
+        <w:instrText xml:space="preserve"> SEQ Figure \* ARABIC </w:instrText>
+      </w:r>
+      <w:r>
+        <w:fldChar w:fldCharType="separate"/>
+      </w:r>
+      <w:r>
+        <w:rPr>
+          <w:noProof/>
+        </w:rPr>
+        <w:t>13</w:t>
+      </w:r>
+      <w:r>
+        <w:rPr>
+          <w:noProof/>
+        </w:rPr>
+        <w:fldChar w:fldCharType="end"/>
+      </w:r>
       <w:r>
         <w:t>: The Data Viewer</w:t>
       </w:r>
@@ -3182,25 +3414,25 @@
       <w:pPr>
         <w:pStyle w:val="Heading1"/>
       </w:pPr>
-      <w:bookmarkStart w:id="13" w:name="_Toc443295087"/>
+      <w:bookmarkStart w:id="12" w:name="_Toc445453143"/>
       <w:r>
         <w:t>Other ways to access your daq.io data</w:t>
       </w:r>
+      <w:bookmarkEnd w:id="12"/>
+      <w:r>
+        <w:t xml:space="preserve"> </w:t>
+      </w:r>
+    </w:p>
+    <w:p/>
+    <w:p>
+      <w:pPr>
+        <w:pStyle w:val="Heading2"/>
+      </w:pPr>
+      <w:bookmarkStart w:id="13" w:name="_Toc445453144"/>
+      <w:r>
+        <w:t>Access your data via http(s) REST interface</w:t>
+      </w:r>
       <w:bookmarkEnd w:id="13"/>
-      <w:r>
-        <w:t xml:space="preserve"> </w:t>
-      </w:r>
-    </w:p>
-    <w:p/>
-    <w:p>
-      <w:pPr>
-        <w:pStyle w:val="Heading2"/>
-      </w:pPr>
-      <w:bookmarkStart w:id="14" w:name="_Toc443295088"/>
-      <w:r>
-        <w:t>Access your data via http(s) REST interface</w:t>
-      </w:r>
-      <w:bookmarkEnd w:id="14"/>
     </w:p>
     <w:p/>
     <w:p>
@@ -3296,24 +3528,137 @@
       <w:r>
         <w:t xml:space="preserve">Figure </w:t>
       </w:r>
+      <w:r>
+        <w:fldChar w:fldCharType="begin"/>
+      </w:r>
+      <w:r>
+        <w:instrText xml:space="preserve"> SEQ Figure \* ARABIC </w:instrText>
+      </w:r>
+      <w:r>
+        <w:fldChar w:fldCharType="separate"/>
+      </w:r>
+      <w:r>
+        <w:rPr>
+          <w:noProof/>
+        </w:rPr>
+        <w:t>14</w:t>
+      </w:r>
+      <w:r>
+        <w:rPr>
+          <w:noProof/>
+        </w:rPr>
+        <w:fldChar w:fldCharType="end"/>
+      </w:r>
+      <w:r>
+        <w:t>: daq.io API documentation online</w:t>
+      </w:r>
+    </w:p>
+    <w:p/>
+    <w:p>
+      <w:pPr>
+        <w:pStyle w:val="Heading2"/>
+      </w:pPr>
+      <w:bookmarkStart w:id="14" w:name="_Toc445453145"/>
+      <w:r>
+        <w:t>Read back your measurement data in LabVIEW</w:t>
+      </w:r>
+      <w:bookmarkEnd w:id="14"/>
+    </w:p>
+    <w:p/>
+    <w:p>
+      <w:r>
+        <w:t xml:space="preserve">The shipping example “daq.io Get Time Series Example.vi” is ready to use and demonstrates how to read back your time series and waveform data from a daq.io server. This allows further analysis and reporting with all of your measurements. You can easily retrieve channel data, process it in LabVIEW and upload processed data to daq.io. </w:t>
+      </w:r>
+      <w:r>
+        <w:br/>
+      </w:r>
+    </w:p>
+    <w:p>
+      <w:pPr>
+        <w:keepNext/>
+        <w:jc w:val="center"/>
+      </w:pPr>
+      <w:r>
+        <w:drawing>
+          <wp:inline distT="0" distB="0" distL="0" distR="0" wp14:anchorId="5D22BDFA" wp14:editId="429A79B3">
+            <wp:extent cx="3966463" cy="3173001"/>
+            <wp:effectExtent l="0" t="0" r="0" b="2540"/>
+            <wp:docPr id="8" name="Picture 8" descr="../../../../../../../Users/Peter/Desktop/Screen%20Shot%2020"/>
+            <wp:cNvGraphicFramePr>
+              <a:graphicFrameLocks xmlns:a="http://schemas.openxmlformats.org/drawingml/2006/main" noChangeAspect="1"/>
+            </wp:cNvGraphicFramePr>
+            <a:graphic xmlns:a="http://schemas.openxmlformats.org/drawingml/2006/main">
+              <a:graphicData uri="http://schemas.openxmlformats.org/drawingml/2006/picture">
+                <pic:pic xmlns:pic="http://schemas.openxmlformats.org/drawingml/2006/picture">
+                  <pic:nvPicPr>
+                    <pic:cNvPr id="0" name="Picture 1" descr="../../../../../../../Users/Peter/Desktop/Screen%20Shot%2020"/>
+                    <pic:cNvPicPr>
+                      <a:picLocks noChangeAspect="1" noChangeArrowheads="1"/>
+                    </pic:cNvPicPr>
+                  </pic:nvPicPr>
+                  <pic:blipFill>
+                    <a:blip r:embed="rId35" cstate="print">
+                      <a:extLst>
+                        <a:ext uri="{28A0092B-C50C-407E-A947-70E740481C1C}">
+                          <a14:useLocalDpi xmlns:a14="http://schemas.microsoft.com/office/drawing/2010/main" val="0"/>
+                        </a:ext>
+                      </a:extLst>
+                    </a:blip>
+                    <a:srcRect/>
+                    <a:stretch>
+                      <a:fillRect/>
+                    </a:stretch>
+                  </pic:blipFill>
+                  <pic:spPr bwMode="auto">
+                    <a:xfrm>
+                      <a:off x="0" y="0"/>
+                      <a:ext cx="3970490" cy="3176223"/>
+                    </a:xfrm>
+                    <a:prstGeom prst="rect">
+                      <a:avLst/>
+                    </a:prstGeom>
+                    <a:noFill/>
+                    <a:ln>
+                      <a:noFill/>
+                    </a:ln>
+                  </pic:spPr>
+                </pic:pic>
+              </a:graphicData>
+            </a:graphic>
+          </wp:inline>
+        </w:drawing>
+      </w:r>
+    </w:p>
+    <w:p>
+      <w:pPr>
+        <w:pStyle w:val="Caption"/>
+        <w:jc w:val="center"/>
+      </w:pPr>
+      <w:r>
+        <w:t xml:space="preserve">Figure </w:t>
+      </w:r>
       <w:fldSimple w:instr=" SEQ Figure \* ARABIC ">
         <w:r>
           <w:rPr>
             <w:noProof/>
           </w:rPr>
-          <w:t>14</w:t>
+          <w:t>15</w:t>
         </w:r>
       </w:fldSimple>
       <w:r>
-        <w:t>: daq.io API documentation online</w:t>
-      </w:r>
-    </w:p>
-    <w:p/>
+        <w:t>: Reading back your measurements in LabVIEW</w:t>
+      </w:r>
+    </w:p>
     <w:p>
       <w:pPr>
         <w:pStyle w:val="Heading2"/>
       </w:pPr>
-      <w:bookmarkStart w:id="15" w:name="_Toc443295089"/>
+    </w:p>
+    <w:p>
+      <w:pPr>
+        <w:pStyle w:val="Heading2"/>
+      </w:pPr>
+      <w:bookmarkStart w:id="15" w:name="_Toc445453146"/>
       <w:r>
         <w:t>Interfaces to third-party tools and platforms</w:t>
       </w:r>
@@ -3344,7 +3689,7 @@
       <w:pPr>
         <w:pStyle w:val="Heading1"/>
       </w:pPr>
-      <w:bookmarkStart w:id="16" w:name="_Toc443295090"/>
+      <w:bookmarkStart w:id="16" w:name="_Toc445453147"/>
       <w:r>
         <w:t>The NI LabVIEW</w:t>
       </w:r>
@@ -3398,6 +3743,18 @@
         </w:numPr>
       </w:pPr>
       <w:r>
+        <w:t>Auto re-connect to the API</w:t>
+      </w:r>
+    </w:p>
+    <w:p>
+      <w:pPr>
+        <w:pStyle w:val="ListParagraph"/>
+        <w:numPr>
+          <w:ilvl w:val="1"/>
+          <w:numId w:val="1"/>
+        </w:numPr>
+      </w:pPr>
+      <w:r>
         <w:t>Close Connection</w:t>
       </w:r>
     </w:p>
@@ -3424,6 +3781,9 @@
       <w:r>
         <w:t>Write Data to daq.io</w:t>
       </w:r>
+      <w:r>
+        <w:t xml:space="preserve"> (Time Series data, Waveform data)</w:t>
+      </w:r>
     </w:p>
     <w:p>
       <w:pPr>
@@ -3470,7 +3830,7 @@
         </w:numPr>
       </w:pPr>
       <w:r>
-        <w:t>Upload Files</w:t>
+        <w:t>Get Time Series Data</w:t>
       </w:r>
     </w:p>
     <w:p>
@@ -3482,6 +3842,30 @@
         </w:numPr>
       </w:pPr>
       <w:r>
+        <w:t>Get Waveform Data</w:t>
+      </w:r>
+    </w:p>
+    <w:p>
+      <w:pPr>
+        <w:pStyle w:val="ListParagraph"/>
+        <w:numPr>
+          <w:ilvl w:val="1"/>
+          <w:numId w:val="1"/>
+        </w:numPr>
+      </w:pPr>
+      <w:r>
+        <w:t>Upload Files</w:t>
+      </w:r>
+    </w:p>
+    <w:p>
+      <w:pPr>
+        <w:pStyle w:val="ListParagraph"/>
+        <w:numPr>
+          <w:ilvl w:val="1"/>
+          <w:numId w:val="1"/>
+        </w:numPr>
+      </w:pPr>
+      <w:r>
         <w:t>Download Files</w:t>
       </w:r>
     </w:p>
@@ -3508,7 +3892,7 @@
       <w:pPr>
         <w:pStyle w:val="Heading2"/>
       </w:pPr>
-      <w:bookmarkStart w:id="17" w:name="_Toc443295091"/>
+      <w:bookmarkStart w:id="17" w:name="_Toc445453148"/>
       <w:r>
         <w:t>Requirements</w:t>
       </w:r>
@@ -3534,7 +3918,7 @@
       <w:pPr>
         <w:pStyle w:val="Heading2"/>
       </w:pPr>
-      <w:bookmarkStart w:id="18" w:name="_Toc443295092"/>
+      <w:bookmarkStart w:id="18" w:name="_Toc445453149"/>
       <w:r>
         <w:t>Installation</w:t>
       </w:r>
@@ -3580,7 +3964,7 @@
                     </pic:cNvPicPr>
                   </pic:nvPicPr>
                   <pic:blipFill>
-                    <a:blip r:embed="rId35">
+                    <a:blip r:embed="rId36">
                       <a:extLst>
                         <a:ext uri="{28A0092B-C50C-407E-A947-70E740481C1C}">
                           <a14:useLocalDpi xmlns:a14="http://schemas.microsoft.com/office/drawing/2010/main" val="0"/>
@@ -3620,14 +4004,27 @@
       <w:r>
         <w:t xml:space="preserve">Figure </w:t>
       </w:r>
-      <w:fldSimple w:instr=" SEQ Figure \* ARABIC ">
-        <w:r>
-          <w:rPr>
-            <w:noProof/>
-          </w:rPr>
-          <w:t>15</w:t>
-        </w:r>
-      </w:fldSimple>
+      <w:r>
+        <w:fldChar w:fldCharType="begin"/>
+      </w:r>
+      <w:r>
+        <w:instrText xml:space="preserve"> SEQ Figure \* ARABIC </w:instrText>
+      </w:r>
+      <w:r>
+        <w:fldChar w:fldCharType="separate"/>
+      </w:r>
+      <w:r>
+        <w:rPr>
+          <w:noProof/>
+        </w:rPr>
+        <w:t>16</w:t>
+      </w:r>
+      <w:r>
+        <w:rPr>
+          <w:noProof/>
+        </w:rPr>
+        <w:fldChar w:fldCharType="end"/>
+      </w:r>
       <w:r>
         <w:t>: JKI Package Manager 2014 with the daq.io package selected</w:t>
       </w:r>
@@ -3657,10 +4054,10 @@
           <w:noProof/>
         </w:rPr>
         <w:drawing>
-          <wp:inline distT="0" distB="0" distL="0" distR="0" wp14:anchorId="2D9ABAAE" wp14:editId="172B9967">
-            <wp:extent cx="2703267" cy="2816497"/>
-            <wp:effectExtent l="0" t="0" r="0" b="3175"/>
-            <wp:docPr id="2" name="Picture 2" descr="../../../Desktop/Screen%20Shot%202016-02-12%20at%2013.17.11"/>
+          <wp:inline distT="0" distB="0" distL="0" distR="0" wp14:anchorId="13982F7C" wp14:editId="3BFF2ED9">
+            <wp:extent cx="3215422" cy="2737394"/>
+            <wp:effectExtent l="0" t="0" r="10795" b="6350"/>
+            <wp:docPr id="11" name="Picture 11" descr="../../../../../../../Users/Peter/Desktop/Screen%20Shot%2020"/>
             <wp:cNvGraphicFramePr>
               <a:graphicFrameLocks xmlns:a="http://schemas.openxmlformats.org/drawingml/2006/main" noChangeAspect="1"/>
             </wp:cNvGraphicFramePr>
@@ -3668,86 +4065,7 @@
               <a:graphicData uri="http://schemas.openxmlformats.org/drawingml/2006/picture">
                 <pic:pic xmlns:pic="http://schemas.openxmlformats.org/drawingml/2006/picture">
                   <pic:nvPicPr>
-                    <pic:cNvPr id="0" name="Picture 1" descr="../../../Desktop/Screen%20Shot%202016-02-12%20at%2013.17.11"/>
-                    <pic:cNvPicPr>
-                      <a:picLocks noChangeAspect="1" noChangeArrowheads="1"/>
-                    </pic:cNvPicPr>
-                  </pic:nvPicPr>
-                  <pic:blipFill>
-                    <a:blip r:embed="rId36">
-                      <a:extLst>
-                        <a:ext uri="{28A0092B-C50C-407E-A947-70E740481C1C}">
-                          <a14:useLocalDpi xmlns:a14="http://schemas.microsoft.com/office/drawing/2010/main" val="0"/>
-                        </a:ext>
-                      </a:extLst>
-                    </a:blip>
-                    <a:srcRect/>
-                    <a:stretch>
-                      <a:fillRect/>
-                    </a:stretch>
-                  </pic:blipFill>
-                  <pic:spPr bwMode="auto">
-                    <a:xfrm>
-                      <a:off x="0" y="0"/>
-                      <a:ext cx="2715352" cy="2829088"/>
-                    </a:xfrm>
-                    <a:prstGeom prst="rect">
-                      <a:avLst/>
-                    </a:prstGeom>
-                    <a:noFill/>
-                    <a:ln>
-                      <a:noFill/>
-                    </a:ln>
-                  </pic:spPr>
-                </pic:pic>
-              </a:graphicData>
-            </a:graphic>
-          </wp:inline>
-        </w:drawing>
-      </w:r>
-    </w:p>
-    <w:p>
-      <w:pPr>
-        <w:pStyle w:val="Caption"/>
-        <w:jc w:val="center"/>
-      </w:pPr>
-      <w:r>
-        <w:t xml:space="preserve">Figure </w:t>
-      </w:r>
-      <w:fldSimple w:instr=" SEQ Figure \* ARABIC ">
-        <w:r>
-          <w:rPr>
-            <w:noProof/>
-          </w:rPr>
-          <w:t>16</w:t>
-        </w:r>
-      </w:fldSimple>
-      <w:r>
-        <w:t>: daq.io API palette in "AddOns"</w:t>
-      </w:r>
-    </w:p>
-    <w:p>
-      <w:pPr>
-        <w:keepNext/>
-        <w:jc w:val="center"/>
-      </w:pPr>
-      <w:r>
-        <w:rPr>
-          <w:noProof/>
-        </w:rPr>
-        <w:drawing>
-          <wp:inline distT="0" distB="0" distL="0" distR="0" wp14:anchorId="28321075" wp14:editId="6F5D2565">
-            <wp:extent cx="2299335" cy="1336064"/>
-            <wp:effectExtent l="0" t="0" r="12065" b="10160"/>
-            <wp:docPr id="5" name="Picture 5" descr="../../../Desktop/Screen%20Shot%202016-02-12%20at%2013.17.38"/>
-            <wp:cNvGraphicFramePr>
-              <a:graphicFrameLocks xmlns:a="http://schemas.openxmlformats.org/drawingml/2006/main" noChangeAspect="1"/>
-            </wp:cNvGraphicFramePr>
-            <a:graphic xmlns:a="http://schemas.openxmlformats.org/drawingml/2006/main">
-              <a:graphicData uri="http://schemas.openxmlformats.org/drawingml/2006/picture">
-                <pic:pic xmlns:pic="http://schemas.openxmlformats.org/drawingml/2006/picture">
-                  <pic:nvPicPr>
-                    <pic:cNvPr id="0" name="Picture 3" descr="../../../Desktop/Screen%20Shot%202016-02-12%20at%2013.17.38"/>
+                    <pic:cNvPr id="0" name="Picture 3" descr="../../../../../../../Users/Peter/Desktop/Screen%20Shot%2020"/>
                     <pic:cNvPicPr>
                       <a:picLocks noChangeAspect="1" noChangeArrowheads="1"/>
                     </pic:cNvPicPr>
@@ -3768,7 +4086,7 @@
                   <pic:spPr bwMode="auto">
                     <a:xfrm>
                       <a:off x="0" y="0"/>
-                      <a:ext cx="2325718" cy="1351394"/>
+                      <a:ext cx="3270529" cy="2784308"/>
                     </a:xfrm>
                     <a:prstGeom prst="rect">
                       <a:avLst/>
@@ -3793,19 +4111,29 @@
       <w:r>
         <w:t xml:space="preserve">Figure </w:t>
       </w:r>
-      <w:fldSimple w:instr=" SEQ Figure \* ARABIC ">
-        <w:r>
-          <w:rPr>
-            <w:noProof/>
-          </w:rPr>
-          <w:t>17</w:t>
-        </w:r>
-      </w:fldSimple>
-      <w:r>
-        <w:t>: Advanced VI sub</w:t>
-      </w:r>
-      <w:r>
-        <w:t>-palette</w:t>
+      <w:r>
+        <w:fldChar w:fldCharType="begin"/>
+      </w:r>
+      <w:r>
+        <w:instrText xml:space="preserve"> SEQ Figure \* ARABIC </w:instrText>
+      </w:r>
+      <w:r>
+        <w:fldChar w:fldCharType="separate"/>
+      </w:r>
+      <w:r>
+        <w:rPr>
+          <w:noProof/>
+        </w:rPr>
+        <w:t>17</w:t>
+      </w:r>
+      <w:r>
+        <w:rPr>
+          <w:noProof/>
+        </w:rPr>
+        <w:fldChar w:fldCharType="end"/>
+      </w:r>
+      <w:r>
+        <w:t>: daq.io API palette in "AddOns"</w:t>
       </w:r>
     </w:p>
     <w:p>
@@ -3818,10 +4146,10 @@
           <w:noProof/>
         </w:rPr>
         <w:drawing>
-          <wp:inline distT="0" distB="0" distL="0" distR="0" wp14:anchorId="272938FE" wp14:editId="45AF3F64">
-            <wp:extent cx="2756535" cy="2462914"/>
-            <wp:effectExtent l="0" t="0" r="12065" b="1270"/>
-            <wp:docPr id="4" name="Picture 4" descr="../../../Desktop/Screen%20Shot%202016-02-12%20at%2013.17.52"/>
+          <wp:inline distT="0" distB="0" distL="0" distR="0" wp14:anchorId="15AF73DE" wp14:editId="735D0C02">
+            <wp:extent cx="2505736" cy="1823400"/>
+            <wp:effectExtent l="0" t="0" r="8890" b="5715"/>
+            <wp:docPr id="12" name="Picture 12" descr="../../../../../../../Users/Peter/Desktop/Screen%20Shot%2020"/>
             <wp:cNvGraphicFramePr>
               <a:graphicFrameLocks xmlns:a="http://schemas.openxmlformats.org/drawingml/2006/main" noChangeAspect="1"/>
             </wp:cNvGraphicFramePr>
@@ -3829,7 +4157,7 @@
               <a:graphicData uri="http://schemas.openxmlformats.org/drawingml/2006/picture">
                 <pic:pic xmlns:pic="http://schemas.openxmlformats.org/drawingml/2006/picture">
                   <pic:nvPicPr>
-                    <pic:cNvPr id="0" name="Picture 2" descr="../../../Desktop/Screen%20Shot%202016-02-12%20at%2013.17.52"/>
+                    <pic:cNvPr id="0" name="Picture 4" descr="../../../../../../../Users/Peter/Desktop/Screen%20Shot%2020"/>
                     <pic:cNvPicPr>
                       <a:picLocks noChangeAspect="1" noChangeArrowheads="1"/>
                     </pic:cNvPicPr>
@@ -3850,7 +4178,7 @@
                   <pic:spPr bwMode="auto">
                     <a:xfrm>
                       <a:off x="0" y="0"/>
-                      <a:ext cx="2792444" cy="2494998"/>
+                      <a:ext cx="2527309" cy="1839099"/>
                     </a:xfrm>
                     <a:prstGeom prst="rect">
                       <a:avLst/>
@@ -3875,36 +4203,40 @@
       <w:r>
         <w:t xml:space="preserve">Figure </w:t>
       </w:r>
-      <w:fldSimple w:instr=" SEQ Figure \* ARABIC ">
-        <w:r>
-          <w:rPr>
-            <w:noProof/>
-          </w:rPr>
-          <w:t>18</w:t>
-        </w:r>
-      </w:fldSimple>
-      <w:r>
-        <w:t>: API Routes sub-palette</w:t>
-      </w:r>
-    </w:p>
-    <w:p>
-      <w:r>
-        <w:t>Also, examples will be added to the LabVIEW Example Finder. Find them by selecting “Help” -&gt; “Find Examples” in the LabVIEW menu. In the Example Finde</w:t>
-      </w:r>
-      <w:r>
-        <w:t>r, search for “daq</w:t>
-      </w:r>
-      <w:r>
-        <w:t>.</w:t>
-      </w:r>
-      <w:r>
-        <w:t>io“ (Figure 19</w:t>
-      </w:r>
-      <w:r>
-        <w:t>).</w:t>
-      </w:r>
-    </w:p>
-    <w:p/>
+      <w:r>
+        <w:fldChar w:fldCharType="begin"/>
+      </w:r>
+      <w:r>
+        <w:instrText xml:space="preserve"> SEQ Figure \* ARABIC </w:instrText>
+      </w:r>
+      <w:r>
+        <w:fldChar w:fldCharType="separate"/>
+      </w:r>
+      <w:r>
+        <w:rPr>
+          <w:noProof/>
+        </w:rPr>
+        <w:t>18</w:t>
+      </w:r>
+      <w:r>
+        <w:rPr>
+          <w:noProof/>
+        </w:rPr>
+        <w:fldChar w:fldCharType="end"/>
+      </w:r>
+      <w:r>
+        <w:t xml:space="preserve">: Advanced </w:t>
+      </w:r>
+      <w:r>
+        <w:t xml:space="preserve">Functions </w:t>
+      </w:r>
+      <w:r>
+        <w:t xml:space="preserve"> sub</w:t>
+      </w:r>
+      <w:r>
+        <w:t>-palette</w:t>
+      </w:r>
+    </w:p>
     <w:p>
       <w:pPr>
         <w:keepNext/>
@@ -3915,10 +4247,10 @@
           <w:noProof/>
         </w:rPr>
         <w:drawing>
-          <wp:inline distT="0" distB="0" distL="0" distR="0" wp14:anchorId="4B34F5EC" wp14:editId="658822DA">
-            <wp:extent cx="5271135" cy="3677968"/>
-            <wp:effectExtent l="0" t="0" r="12065" b="5080"/>
-            <wp:docPr id="16" name="Picture 16" descr="../../../Desktop/Screen%20Shot%202016-02-12%20at%2012.27.20"/>
+          <wp:inline distT="0" distB="0" distL="0" distR="0" wp14:anchorId="08F25BA5" wp14:editId="54B26B7B">
+            <wp:extent cx="2719436" cy="2813518"/>
+            <wp:effectExtent l="0" t="0" r="0" b="6350"/>
+            <wp:docPr id="10" name="Picture 10" descr="../../../../../../../Users/Peter/Desktop/Screen%20Shot%2020"/>
             <wp:cNvGraphicFramePr>
               <a:graphicFrameLocks xmlns:a="http://schemas.openxmlformats.org/drawingml/2006/main" noChangeAspect="1"/>
             </wp:cNvGraphicFramePr>
@@ -3926,7 +4258,7 @@
               <a:graphicData uri="http://schemas.openxmlformats.org/drawingml/2006/picture">
                 <pic:pic xmlns:pic="http://schemas.openxmlformats.org/drawingml/2006/picture">
                   <pic:nvPicPr>
-                    <pic:cNvPr id="0" name="Picture 2" descr="../../../Desktop/Screen%20Shot%202016-02-12%20at%2012.27.20"/>
+                    <pic:cNvPr id="0" name="Picture 2" descr="../../../../../../../Users/Peter/Desktop/Screen%20Shot%2020"/>
                     <pic:cNvPicPr>
                       <a:picLocks noChangeAspect="1" noChangeArrowheads="1"/>
                     </pic:cNvPicPr>
@@ -3947,7 +4279,7 @@
                   <pic:spPr bwMode="auto">
                     <a:xfrm>
                       <a:off x="0" y="0"/>
-                      <a:ext cx="5273518" cy="3679631"/>
+                      <a:ext cx="2768923" cy="2864718"/>
                     </a:xfrm>
                     <a:prstGeom prst="rect">
                       <a:avLst/>
@@ -3972,115 +4304,52 @@
       <w:r>
         <w:t xml:space="preserve">Figure </w:t>
       </w:r>
-      <w:fldSimple w:instr=" SEQ Figure \* ARABIC ">
-        <w:r>
-          <w:rPr>
-            <w:noProof/>
-          </w:rPr>
-          <w:t>19</w:t>
-        </w:r>
-      </w:fldSimple>
-      <w:r>
-        <w:t>: daq.io examples in the NI example finder</w:t>
-      </w:r>
-    </w:p>
-    <w:p>
-      <w:pPr>
-        <w:rPr>
-          <w:i/>
-          <w:iCs/>
-          <w:color w:val="44546A" w:themeColor="text2"/>
-          <w:sz w:val="18"/>
-          <w:szCs w:val="18"/>
-        </w:rPr>
-      </w:pPr>
-      <w:r>
-        <w:br w:type="page"/>
-      </w:r>
-    </w:p>
-    <w:p>
-      <w:pPr>
-        <w:pStyle w:val="Heading2"/>
-      </w:pPr>
-      <w:bookmarkStart w:id="19" w:name="_Toc443295093"/>
-      <w:r>
-        <w:t>Getting started logging data to daq.io</w:t>
-      </w:r>
-      <w:bookmarkEnd w:id="19"/>
-      <w:r>
-        <w:t xml:space="preserve"> </w:t>
-      </w:r>
-    </w:p>
-    <w:p/>
-    <w:p>
-      <w:r>
-        <w:t>Running this simple example will accomplish the following:</w:t>
-      </w:r>
-    </w:p>
-    <w:p>
-      <w:pPr>
-        <w:pStyle w:val="ListParagraph"/>
-        <w:numPr>
-          <w:ilvl w:val="0"/>
-          <w:numId w:val="4"/>
-        </w:numPr>
-      </w:pPr>
-      <w:r>
-        <w:t>The LabVIEW VI will create a new device and device type for demo purposes.</w:t>
-      </w:r>
-    </w:p>
-    <w:p>
-      <w:pPr>
-        <w:pStyle w:val="ListParagraph"/>
-        <w:numPr>
-          <w:ilvl w:val="0"/>
-          <w:numId w:val="4"/>
-        </w:numPr>
-      </w:pPr>
-      <w:r>
-        <w:t xml:space="preserve">It will continuously upload </w:t>
-      </w:r>
-      <w:r>
-        <w:t xml:space="preserve">data </w:t>
-      </w:r>
-      <w:r>
-        <w:t>to your daq.io account</w:t>
-      </w:r>
-    </w:p>
-    <w:p>
-      <w:pPr>
-        <w:pStyle w:val="ListParagraph"/>
-        <w:numPr>
-          <w:ilvl w:val="0"/>
-          <w:numId w:val="4"/>
-        </w:numPr>
-      </w:pPr>
-      <w:r>
-        <w:t>You can generate events, update tags from the example</w:t>
-      </w:r>
-    </w:p>
-    <w:p>
-      <w:pPr>
-        <w:pStyle w:val="ListParagraph"/>
-        <w:numPr>
-          <w:ilvl w:val="0"/>
-          <w:numId w:val="4"/>
-        </w:numPr>
-      </w:pPr>
-      <w:r>
-        <w:t xml:space="preserve">Clicking “Create Dashboard” will generate a dashboard online so you do not have to build one. </w:t>
-      </w:r>
-    </w:p>
-    <w:p/>
-    <w:p>
-      <w:r>
-        <w:t>Simply open and run the “daq.io Machine Example.vi”. You will need an active account on daq.io to upload and view data.</w:t>
-      </w:r>
-    </w:p>
-    <w:p/>
-    <w:p>
-      <w:r>
-        <w:t xml:space="preserve">Log in on the front panel and edit the Tag values and Tags in the “Device Tags” section. Clicking “Update Tags” will perform the changes online. Also, select one of the pre-defined device events and send event data by pressing “Fire Event”. </w:t>
+      <w:r>
+        <w:fldChar w:fldCharType="begin"/>
+      </w:r>
+      <w:r>
+        <w:instrText xml:space="preserve"> SEQ Figure \* ARABIC </w:instrText>
+      </w:r>
+      <w:r>
+        <w:fldChar w:fldCharType="separate"/>
+      </w:r>
+      <w:r>
+        <w:rPr>
+          <w:noProof/>
+        </w:rPr>
+        <w:t>19</w:t>
+      </w:r>
+      <w:r>
+        <w:rPr>
+          <w:noProof/>
+        </w:rPr>
+        <w:fldChar w:fldCharType="end"/>
+      </w:r>
+      <w:r>
+        <w:t xml:space="preserve">: API </w:t>
+      </w:r>
+      <w:r>
+        <w:t xml:space="preserve">Calls </w:t>
+      </w:r>
+      <w:r>
+        <w:t>sub-palette</w:t>
+      </w:r>
+    </w:p>
+    <w:p>
+      <w:r>
+        <w:t>Also, examples will be added to the LabVIEW Example Finder. Find them by selecting “Help” -&gt; “Find Examples” in the LabVIEW menu. In the Example Finde</w:t>
+      </w:r>
+      <w:r>
+        <w:t>r, search for “daqio“</w:t>
+      </w:r>
+      <w:r>
+        <w:t xml:space="preserve"> or “daq.io”</w:t>
+      </w:r>
+      <w:r>
+        <w:t xml:space="preserve"> (Figure 19</w:t>
+      </w:r>
+      <w:r>
+        <w:t>).</w:t>
       </w:r>
     </w:p>
     <w:p/>
@@ -4094,10 +4363,10 @@
           <w:noProof/>
         </w:rPr>
         <w:drawing>
-          <wp:inline distT="0" distB="0" distL="0" distR="0" wp14:anchorId="6D7C35B3" wp14:editId="07E8A157">
-            <wp:extent cx="5932805" cy="4822190"/>
-            <wp:effectExtent l="25400" t="25400" r="36195" b="29210"/>
-            <wp:docPr id="1" name="Picture 1" descr="../../../../../../../Users/Peter/Desktop/Screen%20Shot%2020"/>
+          <wp:inline distT="0" distB="0" distL="0" distR="0" wp14:anchorId="46F9C297" wp14:editId="27C0D71D">
+            <wp:extent cx="5380115" cy="3921851"/>
+            <wp:effectExtent l="0" t="0" r="5080" b="0"/>
+            <wp:docPr id="19" name="Picture 19" descr="../../../../../../../Users/Peter/Desktop/Screen%20Shot%2020"/>
             <wp:cNvGraphicFramePr>
               <a:graphicFrameLocks xmlns:a="http://schemas.openxmlformats.org/drawingml/2006/main" noChangeAspect="1"/>
             </wp:cNvGraphicFramePr>
@@ -4105,7 +4374,7 @@
               <a:graphicData uri="http://schemas.openxmlformats.org/drawingml/2006/picture">
                 <pic:pic xmlns:pic="http://schemas.openxmlformats.org/drawingml/2006/picture">
                   <pic:nvPicPr>
-                    <pic:cNvPr id="0" name="Picture 1" descr="../../../../../../../Users/Peter/Desktop/Screen%20Shot%2020"/>
+                    <pic:cNvPr id="0" name="Picture 5" descr="../../../../../../../Users/Peter/Desktop/Screen%20Shot%2020"/>
                     <pic:cNvPicPr>
                       <a:picLocks noChangeAspect="1" noChangeArrowheads="1"/>
                     </pic:cNvPicPr>
@@ -4126,16 +4395,14 @@
                   <pic:spPr bwMode="auto">
                     <a:xfrm>
                       <a:off x="0" y="0"/>
-                      <a:ext cx="5932805" cy="4822190"/>
+                      <a:ext cx="5382140" cy="3923327"/>
                     </a:xfrm>
                     <a:prstGeom prst="rect">
                       <a:avLst/>
                     </a:prstGeom>
                     <a:noFill/>
                     <a:ln>
-                      <a:solidFill>
-                        <a:schemeClr val="accent1"/>
-                      </a:solidFill>
+                      <a:noFill/>
                     </a:ln>
                   </pic:spPr>
                 </pic:pic>
@@ -4153,14 +4420,465 @@
       <w:r>
         <w:t xml:space="preserve">Figure </w:t>
       </w:r>
-      <w:fldSimple w:instr=" SEQ Figure \* ARABIC ">
-        <w:r>
-          <w:rPr>
-            <w:noProof/>
-          </w:rPr>
-          <w:t>20</w:t>
-        </w:r>
-      </w:fldSimple>
+      <w:r>
+        <w:fldChar w:fldCharType="begin"/>
+      </w:r>
+      <w:r>
+        <w:instrText xml:space="preserve"> SEQ Figure \* ARABIC </w:instrText>
+      </w:r>
+      <w:r>
+        <w:fldChar w:fldCharType="separate"/>
+      </w:r>
+      <w:r>
+        <w:rPr>
+          <w:noProof/>
+        </w:rPr>
+        <w:t>20</w:t>
+      </w:r>
+      <w:r>
+        <w:rPr>
+          <w:noProof/>
+        </w:rPr>
+        <w:fldChar w:fldCharType="end"/>
+      </w:r>
+      <w:r>
+        <w:t>: daq.io examples in the NI example finder</w:t>
+      </w:r>
+    </w:p>
+    <w:p/>
+    <w:p/>
+    <w:p/>
+    <w:tbl>
+      <w:tblPr>
+        <w:tblStyle w:val="GridTable1Light-Accent1"/>
+        <w:tblW w:w="0" w:type="auto"/>
+        <w:tblLook w:val="04A0" w:firstRow="1" w:lastRow="0" w:firstColumn="1" w:lastColumn="0" w:noHBand="0" w:noVBand="1"/>
+      </w:tblPr>
+      <w:tblGrid>
+        <w:gridCol w:w="2875"/>
+        <w:gridCol w:w="6475"/>
+      </w:tblGrid>
+      <w:tr>
+        <w:trPr>
+          <w:cnfStyle w:val="100000000000" w:firstRow="1" w:lastRow="0" w:firstColumn="0" w:lastColumn="0" w:oddVBand="0" w:evenVBand="0" w:oddHBand="0" w:evenHBand="0" w:firstRowFirstColumn="0" w:firstRowLastColumn="0" w:lastRowFirstColumn="0" w:lastRowLastColumn="0"/>
+        </w:trPr>
+        <w:tc>
+          <w:tcPr>
+            <w:cnfStyle w:val="001000000000" w:firstRow="0" w:lastRow="0" w:firstColumn="1" w:lastColumn="0" w:oddVBand="0" w:evenVBand="0" w:oddHBand="0" w:evenHBand="0" w:firstRowFirstColumn="0" w:firstRowLastColumn="0" w:lastRowFirstColumn="0" w:lastRowLastColumn="0"/>
+            <w:tcW w:w="2875" w:type="dxa"/>
+            <w:shd w:val="clear" w:color="auto" w:fill="42B9DB"/>
+          </w:tcPr>
+          <w:p>
+            <w:pPr>
+              <w:rPr>
+                <w:color w:val="FFFFFF" w:themeColor="background1"/>
+              </w:rPr>
+            </w:pPr>
+            <w:r>
+              <w:rPr>
+                <w:color w:val="FFFFFF" w:themeColor="background1"/>
+              </w:rPr>
+              <w:t>Example Name</w:t>
+            </w:r>
+          </w:p>
+        </w:tc>
+        <w:tc>
+          <w:tcPr>
+            <w:tcW w:w="6475" w:type="dxa"/>
+            <w:shd w:val="clear" w:color="auto" w:fill="42B9DB"/>
+          </w:tcPr>
+          <w:p>
+            <w:pPr>
+              <w:cnfStyle w:val="100000000000" w:firstRow="1" w:lastRow="0" w:firstColumn="0" w:lastColumn="0" w:oddVBand="0" w:evenVBand="0" w:oddHBand="0" w:evenHBand="0" w:firstRowFirstColumn="0" w:firstRowLastColumn="0" w:lastRowFirstColumn="0" w:lastRowLastColumn="0"/>
+              <w:rPr>
+                <w:color w:val="FFFFFF" w:themeColor="background1"/>
+              </w:rPr>
+            </w:pPr>
+            <w:r>
+              <w:rPr>
+                <w:color w:val="FFFFFF" w:themeColor="background1"/>
+              </w:rPr>
+              <w:t>Description</w:t>
+            </w:r>
+          </w:p>
+        </w:tc>
+      </w:tr>
+      <w:tr>
+        <w:tc>
+          <w:tcPr>
+            <w:cnfStyle w:val="001000000000" w:firstRow="0" w:lastRow="0" w:firstColumn="1" w:lastColumn="0" w:oddVBand="0" w:evenVBand="0" w:oddHBand="0" w:evenHBand="0" w:firstRowFirstColumn="0" w:firstRowLastColumn="0" w:lastRowFirstColumn="0" w:lastRowLastColumn="0"/>
+            <w:tcW w:w="2875" w:type="dxa"/>
+          </w:tcPr>
+          <w:p>
+            <w:pPr>
+              <w:rPr>
+                <w:b w:val="0"/>
+                <w:i/>
+              </w:rPr>
+            </w:pPr>
+            <w:r>
+              <w:rPr>
+                <w:b w:val="0"/>
+                <w:i/>
+              </w:rPr>
+              <w:t>daq.io Embedded Machi</w:t>
+            </w:r>
+            <w:r>
+              <w:rPr>
+                <w:b w:val="0"/>
+                <w:i/>
+              </w:rPr>
+              <w:t>ne Example.vi</w:t>
+            </w:r>
+          </w:p>
+        </w:tc>
+        <w:tc>
+          <w:tcPr>
+            <w:tcW w:w="6475" w:type="dxa"/>
+          </w:tcPr>
+          <w:p>
+            <w:pPr>
+              <w:cnfStyle w:val="000000000000" w:firstRow="0" w:lastRow="0" w:firstColumn="0" w:lastColumn="0" w:oddVBand="0" w:evenVBand="0" w:oddHBand="0" w:evenHBand="0" w:firstRowFirstColumn="0" w:firstRowLastColumn="0" w:lastRowFirstColumn="0" w:lastRowLastColumn="0"/>
+            </w:pPr>
+            <w:r>
+              <w:t>Ready to run on NI RIO platforms such as CompactRIO, SingleBoard RIO. Includes buffering, automatic re-connect and system status logging to the “Events”</w:t>
+            </w:r>
+            <w:r>
+              <w:t>. Monitors RAM and CPU consumption using the NI System Configuration tools.</w:t>
+            </w:r>
+          </w:p>
+        </w:tc>
+      </w:tr>
+      <w:tr>
+        <w:tc>
+          <w:tcPr>
+            <w:cnfStyle w:val="001000000000" w:firstRow="0" w:lastRow="0" w:firstColumn="1" w:lastColumn="0" w:oddVBand="0" w:evenVBand="0" w:oddHBand="0" w:evenHBand="0" w:firstRowFirstColumn="0" w:firstRowLastColumn="0" w:lastRowFirstColumn="0" w:lastRowLastColumn="0"/>
+            <w:tcW w:w="2875" w:type="dxa"/>
+          </w:tcPr>
+          <w:p>
+            <w:pPr>
+              <w:rPr>
+                <w:b w:val="0"/>
+                <w:i/>
+              </w:rPr>
+            </w:pPr>
+            <w:r>
+              <w:rPr>
+                <w:b w:val="0"/>
+                <w:i/>
+              </w:rPr>
+              <w:t>daq.io File Upload Download Example.vi</w:t>
+            </w:r>
+          </w:p>
+        </w:tc>
+        <w:tc>
+          <w:tcPr>
+            <w:tcW w:w="6475" w:type="dxa"/>
+          </w:tcPr>
+          <w:p>
+            <w:pPr>
+              <w:cnfStyle w:val="000000000000" w:firstRow="0" w:lastRow="0" w:firstColumn="0" w:lastColumn="0" w:oddVBand="0" w:evenVBand="0" w:oddHBand="0" w:evenHBand="0" w:firstRowFirstColumn="0" w:firstRowLastColumn="0" w:lastRowFirstColumn="0" w:lastRowLastColumn="0"/>
+            </w:pPr>
+            <w:r>
+              <w:t>Demonstrates how to upload and download files to and from daq.io. Also allows to tie a file to a specific device (e.g. manuals or similar)</w:t>
+            </w:r>
+          </w:p>
+        </w:tc>
+      </w:tr>
+      <w:tr>
+        <w:tc>
+          <w:tcPr>
+            <w:cnfStyle w:val="001000000000" w:firstRow="0" w:lastRow="0" w:firstColumn="1" w:lastColumn="0" w:oddVBand="0" w:evenVBand="0" w:oddHBand="0" w:evenHBand="0" w:firstRowFirstColumn="0" w:firstRowLastColumn="0" w:lastRowFirstColumn="0" w:lastRowLastColumn="0"/>
+            <w:tcW w:w="2875" w:type="dxa"/>
+          </w:tcPr>
+          <w:p>
+            <w:pPr>
+              <w:rPr>
+                <w:b w:val="0"/>
+                <w:i/>
+              </w:rPr>
+            </w:pPr>
+            <w:r>
+              <w:rPr>
+                <w:b w:val="0"/>
+                <w:i/>
+              </w:rPr>
+              <w:t>daq.io Get Device Events Example.vi</w:t>
+            </w:r>
+          </w:p>
+        </w:tc>
+        <w:tc>
+          <w:tcPr>
+            <w:tcW w:w="6475" w:type="dxa"/>
+          </w:tcPr>
+          <w:p>
+            <w:pPr>
+              <w:cnfStyle w:val="000000000000" w:firstRow="0" w:lastRow="0" w:firstColumn="0" w:lastColumn="0" w:oddVBand="0" w:evenVBand="0" w:oddHBand="0" w:evenHBand="0" w:firstRowFirstColumn="0" w:firstRowLastColumn="0" w:lastRowFirstColumn="0" w:lastRowLastColumn="0"/>
+            </w:pPr>
+            <w:r>
+              <w:t>Shows how to retrieve all Events for a device programmatically</w:t>
+            </w:r>
+          </w:p>
+        </w:tc>
+      </w:tr>
+      <w:tr>
+        <w:tc>
+          <w:tcPr>
+            <w:cnfStyle w:val="001000000000" w:firstRow="0" w:lastRow="0" w:firstColumn="1" w:lastColumn="0" w:oddVBand="0" w:evenVBand="0" w:oddHBand="0" w:evenHBand="0" w:firstRowFirstColumn="0" w:firstRowLastColumn="0" w:lastRowFirstColumn="0" w:lastRowLastColumn="0"/>
+            <w:tcW w:w="2875" w:type="dxa"/>
+          </w:tcPr>
+          <w:p>
+            <w:pPr>
+              <w:rPr>
+                <w:b w:val="0"/>
+                <w:i/>
+              </w:rPr>
+            </w:pPr>
+            <w:r>
+              <w:rPr>
+                <w:b w:val="0"/>
+                <w:i/>
+              </w:rPr>
+              <w:t>daq.io Get Time Series Example.vi</w:t>
+            </w:r>
+          </w:p>
+        </w:tc>
+        <w:tc>
+          <w:tcPr>
+            <w:tcW w:w="6475" w:type="dxa"/>
+          </w:tcPr>
+          <w:p>
+            <w:pPr>
+              <w:cnfStyle w:val="000000000000" w:firstRow="0" w:lastRow="0" w:firstColumn="0" w:lastColumn="0" w:oddVBand="0" w:evenVBand="0" w:oddHBand="0" w:evenHBand="0" w:firstRowFirstColumn="0" w:firstRowLastColumn="0" w:lastRowFirstColumn="0" w:lastRowLastColumn="0"/>
+            </w:pPr>
+            <w:r>
+              <w:t xml:space="preserve">Allows to download </w:t>
+            </w:r>
+            <w:r>
+              <w:t xml:space="preserve">and display </w:t>
+            </w:r>
+            <w:r>
+              <w:t>all stored time series data and waveforms for the user’s devices on daq.io.</w:t>
+            </w:r>
+          </w:p>
+        </w:tc>
+      </w:tr>
+      <w:tr>
+        <w:tc>
+          <w:tcPr>
+            <w:cnfStyle w:val="001000000000" w:firstRow="0" w:lastRow="0" w:firstColumn="1" w:lastColumn="0" w:oddVBand="0" w:evenVBand="0" w:oddHBand="0" w:evenHBand="0" w:firstRowFirstColumn="0" w:firstRowLastColumn="0" w:lastRowFirstColumn="0" w:lastRowLastColumn="0"/>
+            <w:tcW w:w="2875" w:type="dxa"/>
+          </w:tcPr>
+          <w:p>
+            <w:pPr>
+              <w:rPr>
+                <w:b w:val="0"/>
+                <w:i/>
+              </w:rPr>
+            </w:pPr>
+            <w:r>
+              <w:rPr>
+                <w:b w:val="0"/>
+                <w:i/>
+              </w:rPr>
+              <w:t>daq.io Machine Example.vi</w:t>
+            </w:r>
+          </w:p>
+        </w:tc>
+        <w:tc>
+          <w:tcPr>
+            <w:tcW w:w="6475" w:type="dxa"/>
+          </w:tcPr>
+          <w:p>
+            <w:pPr>
+              <w:cnfStyle w:val="000000000000" w:firstRow="0" w:lastRow="0" w:firstColumn="0" w:lastColumn="0" w:oddVBand="0" w:evenVBand="0" w:oddHBand="0" w:evenHBand="0" w:firstRowFirstColumn="0" w:firstRowLastColumn="0" w:lastRowFirstColumn="0" w:lastRowLastColumn="0"/>
+            </w:pPr>
+            <w:r>
+              <w:t xml:space="preserve">Interactive example to demonstrate most functions of daq.io. Continuously logs time series data. Allows to generate Events, upload Waveforms and update the device’s tags. </w:t>
+            </w:r>
+          </w:p>
+        </w:tc>
+      </w:tr>
+    </w:tbl>
+    <w:p>
+      <w:r>
+        <w:br w:type="page"/>
+      </w:r>
+    </w:p>
+    <w:p>
+      <w:pPr>
+        <w:pStyle w:val="Heading2"/>
+      </w:pPr>
+      <w:bookmarkStart w:id="19" w:name="_Toc445453150"/>
+      <w:r>
+        <w:t>Getting started logging data to daq.io</w:t>
+      </w:r>
+      <w:bookmarkEnd w:id="19"/>
+      <w:r>
+        <w:t xml:space="preserve"> </w:t>
+      </w:r>
+    </w:p>
+    <w:p/>
+    <w:p>
+      <w:r>
+        <w:t>Running this simple example will accomplish the following:</w:t>
+      </w:r>
+    </w:p>
+    <w:p>
+      <w:pPr>
+        <w:pStyle w:val="ListParagraph"/>
+        <w:numPr>
+          <w:ilvl w:val="0"/>
+          <w:numId w:val="4"/>
+        </w:numPr>
+      </w:pPr>
+      <w:r>
+        <w:t>The LabVIEW VI will create a new device and device type for demo purposes.</w:t>
+      </w:r>
+    </w:p>
+    <w:p>
+      <w:pPr>
+        <w:pStyle w:val="ListParagraph"/>
+        <w:numPr>
+          <w:ilvl w:val="0"/>
+          <w:numId w:val="4"/>
+        </w:numPr>
+      </w:pPr>
+      <w:r>
+        <w:t xml:space="preserve">It will continuously upload </w:t>
+      </w:r>
+      <w:r>
+        <w:t xml:space="preserve">data </w:t>
+      </w:r>
+      <w:r>
+        <w:t>to your daq.io account</w:t>
+      </w:r>
+    </w:p>
+    <w:p>
+      <w:pPr>
+        <w:pStyle w:val="ListParagraph"/>
+        <w:numPr>
+          <w:ilvl w:val="0"/>
+          <w:numId w:val="4"/>
+        </w:numPr>
+      </w:pPr>
+      <w:r>
+        <w:t>You can generate events, update tags from the example</w:t>
+      </w:r>
+    </w:p>
+    <w:p>
+      <w:pPr>
+        <w:pStyle w:val="ListParagraph"/>
+        <w:numPr>
+          <w:ilvl w:val="0"/>
+          <w:numId w:val="4"/>
+        </w:numPr>
+      </w:pPr>
+      <w:r>
+        <w:t xml:space="preserve">Clicking “Create Dashboard” will generate a dashboard online so you do not have to build one. </w:t>
+      </w:r>
+    </w:p>
+    <w:p/>
+    <w:p>
+      <w:r>
+        <w:t>Simply open and run the “daq.io Machine Example.vi”. You will need an active account on daq.io to upload and view data.</w:t>
+      </w:r>
+    </w:p>
+    <w:p/>
+    <w:p>
+      <w:r>
+        <w:t xml:space="preserve">Log in on the front panel and edit the Tag values and Tags in the “Device Tags” section. Clicking “Update Tags” will perform the changes online. Also, select one of the pre-defined device events and send event data by pressing “Fire Event”. </w:t>
+      </w:r>
+    </w:p>
+    <w:p/>
+    <w:p>
+      <w:pPr>
+        <w:keepNext/>
+        <w:jc w:val="center"/>
+      </w:pPr>
+      <w:r>
+        <w:rPr>
+          <w:noProof/>
+        </w:rPr>
+        <w:drawing>
+          <wp:inline distT="0" distB="0" distL="0" distR="0" wp14:anchorId="745B02D3" wp14:editId="0D3E62B2">
+            <wp:extent cx="5943600" cy="4789805"/>
+            <wp:effectExtent l="0" t="0" r="0" b="10795"/>
+            <wp:docPr id="23" name="Picture 23" descr="../../../../../../../Users/Peter/Desktop/Screen%20Shot%2020"/>
+            <wp:cNvGraphicFramePr>
+              <a:graphicFrameLocks xmlns:a="http://schemas.openxmlformats.org/drawingml/2006/main" noChangeAspect="1"/>
+            </wp:cNvGraphicFramePr>
+            <a:graphic xmlns:a="http://schemas.openxmlformats.org/drawingml/2006/main">
+              <a:graphicData uri="http://schemas.openxmlformats.org/drawingml/2006/picture">
+                <pic:pic xmlns:pic="http://schemas.openxmlformats.org/drawingml/2006/picture">
+                  <pic:nvPicPr>
+                    <pic:cNvPr id="0" name="Picture 6" descr="../../../../../../../Users/Peter/Desktop/Screen%20Shot%2020"/>
+                    <pic:cNvPicPr>
+                      <a:picLocks noChangeAspect="1" noChangeArrowheads="1"/>
+                    </pic:cNvPicPr>
+                  </pic:nvPicPr>
+                  <pic:blipFill>
+                    <a:blip r:embed="rId41">
+                      <a:extLst>
+                        <a:ext uri="{28A0092B-C50C-407E-A947-70E740481C1C}">
+                          <a14:useLocalDpi xmlns:a14="http://schemas.microsoft.com/office/drawing/2010/main" val="0"/>
+                        </a:ext>
+                      </a:extLst>
+                    </a:blip>
+                    <a:srcRect/>
+                    <a:stretch>
+                      <a:fillRect/>
+                    </a:stretch>
+                  </pic:blipFill>
+                  <pic:spPr bwMode="auto">
+                    <a:xfrm>
+                      <a:off x="0" y="0"/>
+                      <a:ext cx="5943600" cy="4789805"/>
+                    </a:xfrm>
+                    <a:prstGeom prst="rect">
+                      <a:avLst/>
+                    </a:prstGeom>
+                    <a:noFill/>
+                    <a:ln>
+                      <a:noFill/>
+                    </a:ln>
+                  </pic:spPr>
+                </pic:pic>
+              </a:graphicData>
+            </a:graphic>
+          </wp:inline>
+        </w:drawing>
+      </w:r>
+    </w:p>
+    <w:p>
+      <w:pPr>
+        <w:pStyle w:val="Caption"/>
+        <w:jc w:val="center"/>
+      </w:pPr>
+      <w:r>
+        <w:t xml:space="preserve">Figure </w:t>
+      </w:r>
+      <w:r>
+        <w:fldChar w:fldCharType="begin"/>
+      </w:r>
+      <w:r>
+        <w:instrText xml:space="preserve"> SEQ Figure \* ARABIC </w:instrText>
+      </w:r>
+      <w:r>
+        <w:fldChar w:fldCharType="separate"/>
+      </w:r>
+      <w:r>
+        <w:rPr>
+          <w:noProof/>
+        </w:rPr>
+        <w:t>21</w:t>
+      </w:r>
+      <w:r>
+        <w:rPr>
+          <w:noProof/>
+        </w:rPr>
+        <w:fldChar w:fldCharType="end"/>
+      </w:r>
       <w:r>
         <w:t>: daq.io Machine example</w:t>
       </w:r>
@@ -4252,14 +4970,27 @@
       <w:r>
         <w:t xml:space="preserve">Figure </w:t>
       </w:r>
-      <w:fldSimple w:instr=" SEQ Figure \* ARABIC ">
-        <w:r>
-          <w:rPr>
-            <w:noProof/>
-          </w:rPr>
-          <w:t>21</w:t>
-        </w:r>
-      </w:fldSimple>
+      <w:r>
+        <w:fldChar w:fldCharType="begin"/>
+      </w:r>
+      <w:r>
+        <w:instrText xml:space="preserve"> SEQ Figure \* ARABIC </w:instrText>
+      </w:r>
+      <w:r>
+        <w:fldChar w:fldCharType="separate"/>
+      </w:r>
+      <w:r>
+        <w:rPr>
+          <w:noProof/>
+        </w:rPr>
+        <w:t>22</w:t>
+      </w:r>
+      <w:r>
+        <w:rPr>
+          <w:noProof/>
+        </w:rPr>
+        <w:fldChar w:fldCharType="end"/>
+      </w:r>
       <w:r>
         <w:t>: Dashboard generated by and for the example</w:t>
       </w:r>
@@ -4277,7 +5008,7 @@
       <w:r>
         <w:t xml:space="preserve">Please contact us at </w:t>
       </w:r>
-      <w:hyperlink r:id="rId41" w:history="1">
+      <w:hyperlink r:id="rId42" w:history="1">
         <w:r>
           <w:rPr>
             <w:rStyle w:val="Hyperlink"/>
@@ -4300,7 +5031,7 @@
       </w:r>
     </w:p>
     <w:p>
-      <w:hyperlink r:id="rId42" w:history="1">
+      <w:hyperlink r:id="rId43" w:history="1">
         <w:r>
           <w:rPr>
             <w:rStyle w:val="Hyperlink"/>
@@ -4317,13 +5048,15 @@
       </w:r>
     </w:p>
     <w:p>
+      <w:bookmarkStart w:id="20" w:name="_GoBack"/>
+      <w:bookmarkEnd w:id="20"/>
       <w:r>
         <w:t>© Copyright 2016 - daq.io, LLC</w:t>
       </w:r>
       <w:r>
         <w:t xml:space="preserve"> – </w:t>
       </w:r>
-      <w:hyperlink r:id="rId43" w:history="1">
+      <w:hyperlink r:id="rId44" w:history="1">
         <w:r>
           <w:rPr>
             <w:rStyle w:val="Hyperlink"/>
@@ -4359,13 +5092,13 @@
     </w:p>
     <w:p/>
     <w:sectPr>
-      <w:headerReference w:type="default" r:id="rId44"/>
-      <w:footerReference w:type="default" r:id="rId45"/>
+      <w:headerReference w:type="default" r:id="rId45"/>
+      <w:footerReference w:type="default" r:id="rId46"/>
       <w:pgSz w:w="12240" w:h="15840"/>
       <w:pgMar w:top="1296" w:right="1440" w:bottom="1440" w:left="1440" w:header="0" w:footer="0" w:gutter="0"/>
       <w:cols w:space="720"/>
       <w:docGrid w:linePitch="360"/>
-      <w:printerSettings r:id="rId46"/>
+      <w:printerSettings r:id="rId47"/>
     </w:sectPr>
   </w:body>
 </w:document>
@@ -6269,6 +7002,67 @@
       <w:szCs w:val="18"/>
     </w:rPr>
   </w:style>
+  <w:style w:type="table" w:styleId="GridTable1Light-Accent1">
+    <w:name w:val="Grid Table 1 Light Accent 1"/>
+    <w:basedOn w:val="TableNormal"/>
+    <w:uiPriority w:val="46"/>
+    <w:rsid w:val="00ED4191"/>
+    <w:tblPr>
+      <w:tblStyleRowBandSize w:val="1"/>
+      <w:tblStyleColBandSize w:val="1"/>
+      <w:tblInd w:w="0" w:type="dxa"/>
+      <w:tblBorders>
+        <w:top w:val="single" w:sz="4" w:space="0" w:color="BDD6EE" w:themeColor="accent1" w:themeTint="66"/>
+        <w:left w:val="single" w:sz="4" w:space="0" w:color="BDD6EE" w:themeColor="accent1" w:themeTint="66"/>
+        <w:bottom w:val="single" w:sz="4" w:space="0" w:color="BDD6EE" w:themeColor="accent1" w:themeTint="66"/>
+        <w:right w:val="single" w:sz="4" w:space="0" w:color="BDD6EE" w:themeColor="accent1" w:themeTint="66"/>
+        <w:insideH w:val="single" w:sz="4" w:space="0" w:color="BDD6EE" w:themeColor="accent1" w:themeTint="66"/>
+        <w:insideV w:val="single" w:sz="4" w:space="0" w:color="BDD6EE" w:themeColor="accent1" w:themeTint="66"/>
+      </w:tblBorders>
+      <w:tblCellMar>
+        <w:top w:w="0" w:type="dxa"/>
+        <w:left w:w="108" w:type="dxa"/>
+        <w:bottom w:w="0" w:type="dxa"/>
+        <w:right w:w="108" w:type="dxa"/>
+      </w:tblCellMar>
+    </w:tblPr>
+    <w:tblStylePr w:type="firstRow">
+      <w:rPr>
+        <w:b/>
+        <w:bCs/>
+      </w:rPr>
+      <w:tblPr/>
+      <w:tcPr>
+        <w:tcBorders>
+          <w:bottom w:val="single" w:sz="12" w:space="0" w:color="9CC2E5" w:themeColor="accent1" w:themeTint="99"/>
+        </w:tcBorders>
+      </w:tcPr>
+    </w:tblStylePr>
+    <w:tblStylePr w:type="lastRow">
+      <w:rPr>
+        <w:b/>
+        <w:bCs/>
+      </w:rPr>
+      <w:tblPr/>
+      <w:tcPr>
+        <w:tcBorders>
+          <w:top w:val="double" w:sz="2" w:space="0" w:color="9CC2E5" w:themeColor="accent1" w:themeTint="99"/>
+        </w:tcBorders>
+      </w:tcPr>
+    </w:tblStylePr>
+    <w:tblStylePr w:type="firstCol">
+      <w:rPr>
+        <w:b/>
+        <w:bCs/>
+      </w:rPr>
+    </w:tblStylePr>
+    <w:tblStylePr w:type="lastCol">
+      <w:rPr>
+        <w:b/>
+        <w:bCs/>
+      </w:rPr>
+    </w:tblStylePr>
+  </w:style>
 </w:styles>
 </file>
 
@@ -6406,6 +7200,7 @@
     <w:rsid w:val="001B6269"/>
     <w:rsid w:val="001B6C44"/>
     <w:rsid w:val="009610CF"/>
+    <w:rsid w:val="00CD0C5E"/>
     <w:rsid w:val="00D61DC1"/>
     <w:rsid w:val="00ED526D"/>
   </w:rsids>
@@ -7147,7 +7942,7 @@
 </file>
 
 <file path=customXml/itemProps1.xml><?xml version="1.0" encoding="utf-8"?>
-<ds:datastoreItem xmlns:ds="http://schemas.openxmlformats.org/officeDocument/2006/customXml" ds:itemID="{9442979F-6660-FE43-8DE3-A18A201191A2}">
+<ds:datastoreItem xmlns:ds="http://schemas.openxmlformats.org/officeDocument/2006/customXml" ds:itemID="{C18B5D8E-2E10-354A-B413-8B25C9187495}">
   <ds:schemaRefs>
     <ds:schemaRef ds:uri="http://schemas.openxmlformats.org/officeDocument/2006/bibliography"/>
   </ds:schemaRefs>

</xml_diff>